<commit_message>
A few changes that I made just before actually sending
Removed a few imports that had become unneeded, deleted menu classes as
they are not being used. Also includes the version of the specs
documents that was sent.
</commit_message>
<xml_diff>
--- a/Specifications document.docx
+++ b/Specifications document.docx
@@ -5,11 +5,14 @@
     <w:p>
       <w:pPr>
         <w:spacing w:line="240" w:lineRule="auto"/>
+        <w:outlineLvl w:val="0"/>
         <w:rPr>
           <w:sz w:val="72"/>
           <w:szCs w:val="72"/>
         </w:rPr>
       </w:pPr>
+      <w:bookmarkStart w:id="0" w:name="_GoBack"/>
+      <w:bookmarkEnd w:id="0"/>
       <w:r>
         <w:rPr>
           <w:sz w:val="72"/>
@@ -21,6 +24,7 @@
     <w:p>
       <w:pPr>
         <w:spacing w:line="240" w:lineRule="auto"/>
+        <w:outlineLvl w:val="0"/>
         <w:rPr>
           <w:sz w:val="24"/>
           <w:szCs w:val="24"/>
@@ -152,6 +156,7 @@
     <w:p>
       <w:pPr>
         <w:spacing w:line="240" w:lineRule="auto"/>
+        <w:outlineLvl w:val="0"/>
         <w:rPr>
           <w:sz w:val="24"/>
           <w:szCs w:val="24"/>
@@ -224,6 +229,13 @@
           <w:sz w:val="24"/>
           <w:szCs w:val="24"/>
         </w:rPr>
+        <w:t xml:space="preserve">and </w:t>
+      </w:r>
+      <w:r>
+        <w:rPr>
+          <w:sz w:val="24"/>
+          <w:szCs w:val="24"/>
+        </w:rPr>
         <w:t>development cards to race to 10</w:t>
       </w:r>
       <w:r>
@@ -247,10 +259,35 @@
         </w:rPr>
         <w:t>.</w:t>
       </w:r>
-    </w:p>
-    <w:p>
-      <w:pPr>
-        <w:spacing w:line="240" w:lineRule="auto"/>
+      <w:r>
+        <w:rPr>
+          <w:sz w:val="24"/>
+          <w:szCs w:val="24"/>
+        </w:rPr>
+        <w:t xml:space="preserve">  For a complete rule set, go to </w:t>
+      </w:r>
+      <w:hyperlink r:id="rId6" w:history="1">
+        <w:r>
+          <w:rPr>
+            <w:rStyle w:val="Hyperlink"/>
+            <w:sz w:val="24"/>
+            <w:szCs w:val="24"/>
+          </w:rPr>
+          <w:t>www.catan.com/files/downloads/soc_rv_rules_091907.pdf</w:t>
+        </w:r>
+      </w:hyperlink>
+      <w:r>
+        <w:rPr>
+          <w:sz w:val="24"/>
+          <w:szCs w:val="24"/>
+        </w:rPr>
+        <w:tab/>
+      </w:r>
+    </w:p>
+    <w:p>
+      <w:pPr>
+        <w:spacing w:line="240" w:lineRule="auto"/>
+        <w:outlineLvl w:val="0"/>
         <w:rPr>
           <w:sz w:val="24"/>
           <w:szCs w:val="24"/>
@@ -335,21 +372,12 @@
           <w:szCs w:val="24"/>
         </w:rPr>
       </w:pPr>
-      <w:proofErr w:type="gramStart"/>
-      <w:r>
-        <w:rPr>
-          <w:sz w:val="24"/>
-          <w:szCs w:val="24"/>
-        </w:rPr>
-        <w:t>each</w:t>
-      </w:r>
-      <w:proofErr w:type="gramEnd"/>
-      <w:r>
-        <w:rPr>
-          <w:sz w:val="24"/>
-          <w:szCs w:val="24"/>
-        </w:rPr>
-        <w:t xml:space="preserve"> player’s respective resources</w:t>
+      <w:r>
+        <w:rPr>
+          <w:sz w:val="24"/>
+          <w:szCs w:val="24"/>
+        </w:rPr>
+        <w:t>each player’s respective resources</w:t>
       </w:r>
     </w:p>
     <w:p>
@@ -365,21 +393,12 @@
           <w:szCs w:val="24"/>
         </w:rPr>
       </w:pPr>
-      <w:proofErr w:type="gramStart"/>
-      <w:r>
-        <w:rPr>
-          <w:sz w:val="24"/>
-          <w:szCs w:val="24"/>
-        </w:rPr>
-        <w:t>number</w:t>
-      </w:r>
-      <w:proofErr w:type="gramEnd"/>
-      <w:r>
-        <w:rPr>
-          <w:sz w:val="24"/>
-          <w:szCs w:val="24"/>
-        </w:rPr>
-        <w:t xml:space="preserve"> of victory points</w:t>
+      <w:r>
+        <w:rPr>
+          <w:sz w:val="24"/>
+          <w:szCs w:val="24"/>
+        </w:rPr>
+        <w:t>number of victory points</w:t>
       </w:r>
     </w:p>
     <w:p>
@@ -395,21 +414,12 @@
           <w:szCs w:val="24"/>
         </w:rPr>
       </w:pPr>
-      <w:proofErr w:type="gramStart"/>
-      <w:r>
-        <w:rPr>
-          <w:sz w:val="24"/>
-          <w:szCs w:val="24"/>
-        </w:rPr>
-        <w:t>number</w:t>
-      </w:r>
-      <w:proofErr w:type="gramEnd"/>
-      <w:r>
-        <w:rPr>
-          <w:sz w:val="24"/>
-          <w:szCs w:val="24"/>
-        </w:rPr>
-        <w:t xml:space="preserve"> of development cards</w:t>
+      <w:r>
+        <w:rPr>
+          <w:sz w:val="24"/>
+          <w:szCs w:val="24"/>
+        </w:rPr>
+        <w:t>number of development cards</w:t>
       </w:r>
     </w:p>
     <w:p>
@@ -425,21 +435,12 @@
           <w:szCs w:val="24"/>
         </w:rPr>
       </w:pPr>
-      <w:proofErr w:type="gramStart"/>
-      <w:r>
-        <w:rPr>
-          <w:sz w:val="24"/>
-          <w:szCs w:val="24"/>
-        </w:rPr>
-        <w:t>number</w:t>
-      </w:r>
-      <w:proofErr w:type="gramEnd"/>
-      <w:r>
-        <w:rPr>
-          <w:sz w:val="24"/>
-          <w:szCs w:val="24"/>
-        </w:rPr>
-        <w:t xml:space="preserve"> of knights</w:t>
+      <w:r>
+        <w:rPr>
+          <w:sz w:val="24"/>
+          <w:szCs w:val="24"/>
+        </w:rPr>
+        <w:t>number of knights</w:t>
       </w:r>
     </w:p>
     <w:p>
@@ -455,21 +456,12 @@
           <w:szCs w:val="24"/>
         </w:rPr>
       </w:pPr>
-      <w:proofErr w:type="gramStart"/>
-      <w:r>
-        <w:rPr>
-          <w:sz w:val="24"/>
-          <w:szCs w:val="24"/>
-        </w:rPr>
-        <w:t>whether</w:t>
-      </w:r>
-      <w:proofErr w:type="gramEnd"/>
-      <w:r>
-        <w:rPr>
-          <w:sz w:val="24"/>
-          <w:szCs w:val="24"/>
-        </w:rPr>
-        <w:t xml:space="preserve"> they have the largest army</w:t>
+      <w:r>
+        <w:rPr>
+          <w:sz w:val="24"/>
+          <w:szCs w:val="24"/>
+        </w:rPr>
+        <w:t>whether they have the largest army</w:t>
       </w:r>
     </w:p>
     <w:p>
@@ -485,21 +477,12 @@
           <w:szCs w:val="24"/>
         </w:rPr>
       </w:pPr>
-      <w:proofErr w:type="gramStart"/>
-      <w:r>
-        <w:rPr>
-          <w:sz w:val="24"/>
-          <w:szCs w:val="24"/>
-        </w:rPr>
-        <w:t>whether</w:t>
-      </w:r>
-      <w:proofErr w:type="gramEnd"/>
-      <w:r>
-        <w:rPr>
-          <w:sz w:val="24"/>
-          <w:szCs w:val="24"/>
-        </w:rPr>
-        <w:t xml:space="preserve"> they have the longest road</w:t>
+      <w:r>
+        <w:rPr>
+          <w:sz w:val="24"/>
+          <w:szCs w:val="24"/>
+        </w:rPr>
+        <w:t>whether they have the longest road</w:t>
       </w:r>
     </w:p>
     <w:p>
@@ -545,7 +528,14 @@
           <w:sz w:val="24"/>
           <w:szCs w:val="24"/>
         </w:rPr>
-        <w:t xml:space="preserve"> for roads and cities</w:t>
+        <w:t xml:space="preserve"> for roads</w:t>
+      </w:r>
+      <w:r>
+        <w:rPr>
+          <w:sz w:val="24"/>
+          <w:szCs w:val="24"/>
+        </w:rPr>
+        <w:t xml:space="preserve"> and towns</w:t>
       </w:r>
     </w:p>
     <w:p>
@@ -567,7 +557,7 @@
           <w:sz w:val="24"/>
           <w:szCs w:val="24"/>
         </w:rPr>
-        <w:t>cities</w:t>
+        <w:t>town</w:t>
       </w:r>
       <w:proofErr w:type="gramEnd"/>
       <w:r>
@@ -575,7 +565,7 @@
           <w:sz w:val="24"/>
           <w:szCs w:val="24"/>
         </w:rPr>
-        <w:t xml:space="preserve"> store their value</w:t>
+        <w:t xml:space="preserve"> nodes store whether they are empty, a town, or a city</w:t>
       </w:r>
     </w:p>
     <w:p>
@@ -635,7 +625,7 @@
           <w:sz w:val="24"/>
           <w:szCs w:val="24"/>
         </w:rPr>
-        <w:t xml:space="preserve"> check if they are capable of being built</w:t>
+        <w:t xml:space="preserve"> store whether or not they have a harbor, and if so, which type</w:t>
       </w:r>
     </w:p>
     <w:p>
@@ -657,6 +647,36 @@
           <w:sz w:val="24"/>
           <w:szCs w:val="24"/>
         </w:rPr>
+        <w:t>towns</w:t>
+      </w:r>
+      <w:proofErr w:type="gramEnd"/>
+      <w:r>
+        <w:rPr>
+          <w:sz w:val="24"/>
+          <w:szCs w:val="24"/>
+        </w:rPr>
+        <w:t xml:space="preserve"> can tell whether or not they can be upgraded to cities</w:t>
+      </w:r>
+    </w:p>
+    <w:p>
+      <w:pPr>
+        <w:pStyle w:val="ListParagraph"/>
+        <w:numPr>
+          <w:ilvl w:val="0"/>
+          <w:numId w:val="6"/>
+        </w:numPr>
+        <w:spacing w:line="240" w:lineRule="auto"/>
+        <w:rPr>
+          <w:sz w:val="24"/>
+          <w:szCs w:val="24"/>
+        </w:rPr>
+      </w:pPr>
+      <w:proofErr w:type="gramStart"/>
+      <w:r>
+        <w:rPr>
+          <w:sz w:val="24"/>
+          <w:szCs w:val="24"/>
+        </w:rPr>
         <w:t>roads</w:t>
       </w:r>
       <w:proofErr w:type="gramEnd"/>
@@ -698,7 +718,65 @@
           <w:sz w:val="24"/>
           <w:szCs w:val="24"/>
         </w:rPr>
-        <w:t>-the board will be build with either 26 or more tiles (more if we make a more complex            board as time allows)</w:t>
+        <w:t>-</w:t>
+      </w:r>
+      <w:proofErr w:type="gramStart"/>
+      <w:r>
+        <w:rPr>
+          <w:sz w:val="24"/>
+          <w:szCs w:val="24"/>
+        </w:rPr>
+        <w:t>the</w:t>
+      </w:r>
+      <w:proofErr w:type="gramEnd"/>
+      <w:r>
+        <w:rPr>
+          <w:sz w:val="24"/>
+          <w:szCs w:val="24"/>
+        </w:rPr>
+        <w:t xml:space="preserve"> board will be build with </w:t>
+      </w:r>
+      <w:r>
+        <w:rPr>
+          <w:sz w:val="24"/>
+          <w:szCs w:val="24"/>
+        </w:rPr>
+        <w:t xml:space="preserve">26 </w:t>
+      </w:r>
+      <w:r>
+        <w:rPr>
+          <w:sz w:val="24"/>
+          <w:szCs w:val="24"/>
+        </w:rPr>
+        <w:t xml:space="preserve">hexagonal </w:t>
+      </w:r>
+      <w:r>
+        <w:rPr>
+          <w:sz w:val="24"/>
+          <w:szCs w:val="24"/>
+        </w:rPr>
+        <w:t>tiles (more if we</w:t>
+      </w:r>
+      <w:r>
+        <w:rPr>
+          <w:sz w:val="24"/>
+          <w:szCs w:val="24"/>
+        </w:rPr>
+        <w:t xml:space="preserve"> have time to</w:t>
+      </w:r>
+      <w:r>
+        <w:rPr>
+          <w:sz w:val="24"/>
+          <w:szCs w:val="24"/>
+        </w:rPr>
+        <w:t xml:space="preserve"> make a more complex </w:t>
+      </w:r>
+      <w:r>
+        <w:rPr>
+          <w:sz w:val="24"/>
+          <w:szCs w:val="24"/>
+        </w:rPr>
+        <w:t>board)</w:t>
       </w:r>
     </w:p>
     <w:p>
@@ -715,47 +793,121 @@
           <w:sz w:val="24"/>
           <w:szCs w:val="24"/>
         </w:rPr>
+        <w:lastRenderedPageBreak/>
         <w:t>-</w:t>
       </w:r>
-      <w:r>
-        <w:rPr>
-          <w:sz w:val="24"/>
-          <w:szCs w:val="24"/>
-        </w:rPr>
-        <w:t>the board will create nodes as needed to build the board</w:t>
-      </w:r>
-    </w:p>
-    <w:p>
-      <w:pPr>
-        <w:spacing w:line="240" w:lineRule="auto"/>
-        <w:rPr>
-          <w:sz w:val="24"/>
-          <w:szCs w:val="24"/>
-        </w:rPr>
-      </w:pPr>
-      <w:r>
-        <w:rPr>
-          <w:sz w:val="24"/>
-          <w:szCs w:val="24"/>
-        </w:rPr>
-        <w:lastRenderedPageBreak/>
-        <w:t>4: the tiles will store their resources</w:t>
-      </w:r>
-    </w:p>
-    <w:p>
-      <w:pPr>
-        <w:spacing w:line="240" w:lineRule="auto"/>
-        <w:rPr>
-          <w:sz w:val="24"/>
-          <w:szCs w:val="24"/>
-        </w:rPr>
-      </w:pPr>
-      <w:r>
-        <w:rPr>
-          <w:sz w:val="24"/>
-          <w:szCs w:val="24"/>
-        </w:rPr>
-        <w:t>5: the main menu will:</w:t>
+      <w:proofErr w:type="gramStart"/>
+      <w:r>
+        <w:rPr>
+          <w:sz w:val="24"/>
+          <w:szCs w:val="24"/>
+        </w:rPr>
+        <w:t>the</w:t>
+      </w:r>
+      <w:proofErr w:type="gramEnd"/>
+      <w:r>
+        <w:rPr>
+          <w:sz w:val="24"/>
+          <w:szCs w:val="24"/>
+        </w:rPr>
+        <w:t xml:space="preserve"> board will create town and road nodes, t</w:t>
+      </w:r>
+      <w:r>
+        <w:rPr>
+          <w:sz w:val="24"/>
+          <w:szCs w:val="24"/>
+        </w:rPr>
+        <w:t>hen add and randomize the tiles</w:t>
+      </w:r>
+    </w:p>
+    <w:p>
+      <w:pPr>
+        <w:spacing w:line="240" w:lineRule="auto"/>
+        <w:rPr>
+          <w:sz w:val="24"/>
+          <w:szCs w:val="24"/>
+        </w:rPr>
+      </w:pPr>
+      <w:r>
+        <w:rPr>
+          <w:sz w:val="24"/>
+          <w:szCs w:val="24"/>
+        </w:rPr>
+        <w:t xml:space="preserve">4: the tiles will store </w:t>
+      </w:r>
+      <w:r>
+        <w:rPr>
+          <w:sz w:val="24"/>
+          <w:szCs w:val="24"/>
+        </w:rPr>
+        <w:t>the resources they give, the rolls that cause them to give resources, and whether or not they have the robber on them</w:t>
+      </w:r>
+    </w:p>
+    <w:p>
+      <w:pPr>
+        <w:spacing w:line="240" w:lineRule="auto"/>
+        <w:rPr>
+          <w:sz w:val="24"/>
+          <w:szCs w:val="24"/>
+        </w:rPr>
+      </w:pPr>
+      <w:r>
+        <w:rPr>
+          <w:sz w:val="24"/>
+          <w:szCs w:val="24"/>
+        </w:rPr>
+        <w:t>5: the roads and towns will store the data necessary to verify that the rules of the game are          being followed</w:t>
+      </w:r>
+      <w:r>
+        <w:rPr>
+          <w:sz w:val="24"/>
+          <w:szCs w:val="24"/>
+        </w:rPr>
+        <w:t xml:space="preserve"> </w:t>
+      </w:r>
+      <w:r>
+        <w:rPr>
+          <w:sz w:val="24"/>
+          <w:szCs w:val="24"/>
+        </w:rPr>
+        <w:t>(adjacent towns and roads, current build level of the road or town, etc.)</w:t>
+      </w:r>
+    </w:p>
+    <w:p>
+      <w:pPr>
+        <w:spacing w:line="240" w:lineRule="auto"/>
+        <w:rPr>
+          <w:sz w:val="24"/>
+          <w:szCs w:val="24"/>
+        </w:rPr>
+      </w:pPr>
+      <w:r>
+        <w:rPr>
+          <w:sz w:val="24"/>
+          <w:szCs w:val="24"/>
+        </w:rPr>
+        <w:t>6</w:t>
+      </w:r>
+      <w:r>
+        <w:rPr>
+          <w:sz w:val="24"/>
+          <w:szCs w:val="24"/>
+        </w:rPr>
+        <w:t xml:space="preserve">: the </w:t>
+      </w:r>
+      <w:r>
+        <w:rPr>
+          <w:sz w:val="24"/>
+          <w:szCs w:val="24"/>
+        </w:rPr>
+        <w:t>start</w:t>
+      </w:r>
+      <w:r>
+        <w:rPr>
+          <w:sz w:val="24"/>
+          <w:szCs w:val="24"/>
+        </w:rPr>
+        <w:t xml:space="preserve"> menu will:</w:t>
       </w:r>
     </w:p>
     <w:p>
@@ -789,41 +941,179 @@
           <w:szCs w:val="24"/>
         </w:rPr>
         <w:tab/>
-        <w:t>-allow for choosing board (if we get to building more complex boards)</w:t>
-      </w:r>
-    </w:p>
-    <w:p>
-      <w:pPr>
-        <w:spacing w:line="240" w:lineRule="auto"/>
-        <w:rPr>
-          <w:sz w:val="24"/>
-          <w:szCs w:val="24"/>
-        </w:rPr>
-      </w:pPr>
-      <w:r>
-        <w:rPr>
-          <w:sz w:val="24"/>
-          <w:szCs w:val="24"/>
-        </w:rPr>
-        <w:t>6: the trade menu will allow choice of commodities to buy/sell and choose person to trade with</w:t>
-      </w:r>
-    </w:p>
-    <w:p>
-      <w:pPr>
-        <w:spacing w:line="240" w:lineRule="auto"/>
-        <w:rPr>
-          <w:sz w:val="24"/>
-          <w:szCs w:val="24"/>
-        </w:rPr>
-      </w:pPr>
-      <w:bookmarkStart w:id="0" w:name="_GoBack"/>
-      <w:bookmarkEnd w:id="0"/>
-      <w:r>
-        <w:rPr>
-          <w:sz w:val="24"/>
-          <w:szCs w:val="24"/>
-        </w:rPr>
-        <w:t>7: the build menu will allow players to use their resource to buy cities and roads</w:t>
+        <w:t>-</w:t>
+      </w:r>
+      <w:proofErr w:type="gramStart"/>
+      <w:r>
+        <w:rPr>
+          <w:sz w:val="24"/>
+          <w:szCs w:val="24"/>
+        </w:rPr>
+        <w:t>allow</w:t>
+      </w:r>
+      <w:proofErr w:type="gramEnd"/>
+      <w:r>
+        <w:rPr>
+          <w:sz w:val="24"/>
+          <w:szCs w:val="24"/>
+        </w:rPr>
+        <w:t xml:space="preserve"> for choosing board (if we get to building more complex boards)</w:t>
+      </w:r>
+    </w:p>
+    <w:p>
+      <w:pPr>
+        <w:spacing w:line="240" w:lineRule="auto"/>
+        <w:rPr>
+          <w:sz w:val="24"/>
+          <w:szCs w:val="24"/>
+        </w:rPr>
+      </w:pPr>
+      <w:r>
+        <w:rPr>
+          <w:sz w:val="24"/>
+          <w:szCs w:val="24"/>
+        </w:rPr>
+        <w:tab/>
+        <w:t>-</w:t>
+      </w:r>
+      <w:proofErr w:type="gramStart"/>
+      <w:r>
+        <w:rPr>
+          <w:sz w:val="24"/>
+          <w:szCs w:val="24"/>
+        </w:rPr>
+        <w:t>contain</w:t>
+      </w:r>
+      <w:proofErr w:type="gramEnd"/>
+      <w:r>
+        <w:rPr>
+          <w:sz w:val="24"/>
+          <w:szCs w:val="24"/>
+        </w:rPr>
+        <w:t xml:space="preserve"> an option to view the rules of the game</w:t>
+      </w:r>
+    </w:p>
+    <w:p>
+      <w:pPr>
+        <w:spacing w:line="240" w:lineRule="auto"/>
+        <w:rPr>
+          <w:sz w:val="24"/>
+          <w:szCs w:val="24"/>
+        </w:rPr>
+      </w:pPr>
+      <w:r>
+        <w:rPr>
+          <w:sz w:val="24"/>
+          <w:szCs w:val="24"/>
+        </w:rPr>
+        <w:tab/>
+        <w:t>-</w:t>
+      </w:r>
+      <w:proofErr w:type="gramStart"/>
+      <w:r>
+        <w:rPr>
+          <w:sz w:val="24"/>
+          <w:szCs w:val="24"/>
+        </w:rPr>
+        <w:t>have</w:t>
+      </w:r>
+      <w:proofErr w:type="gramEnd"/>
+      <w:r>
+        <w:rPr>
+          <w:sz w:val="24"/>
+          <w:szCs w:val="24"/>
+        </w:rPr>
+        <w:t xml:space="preserve"> a button to start the game once number of players has been selected</w:t>
+      </w:r>
+    </w:p>
+    <w:p>
+      <w:pPr>
+        <w:spacing w:line="240" w:lineRule="auto"/>
+        <w:rPr>
+          <w:sz w:val="24"/>
+          <w:szCs w:val="24"/>
+        </w:rPr>
+      </w:pPr>
+      <w:r>
+        <w:rPr>
+          <w:sz w:val="24"/>
+          <w:szCs w:val="24"/>
+        </w:rPr>
+        <w:t>7</w:t>
+      </w:r>
+      <w:r>
+        <w:rPr>
+          <w:sz w:val="24"/>
+          <w:szCs w:val="24"/>
+        </w:rPr>
+        <w:t xml:space="preserve">: the trade menu will allow </w:t>
+      </w:r>
+      <w:r>
+        <w:rPr>
+          <w:sz w:val="24"/>
+          <w:szCs w:val="24"/>
+        </w:rPr>
+        <w:t>players to trade with the bank or with other players, and also to view their resource cards</w:t>
+      </w:r>
+    </w:p>
+    <w:p>
+      <w:pPr>
+        <w:spacing w:line="240" w:lineRule="auto"/>
+        <w:rPr>
+          <w:sz w:val="24"/>
+          <w:szCs w:val="24"/>
+        </w:rPr>
+      </w:pPr>
+      <w:r>
+        <w:rPr>
+          <w:sz w:val="24"/>
+          <w:szCs w:val="24"/>
+        </w:rPr>
+        <w:t>8</w:t>
+      </w:r>
+      <w:r>
+        <w:rPr>
+          <w:sz w:val="24"/>
+          <w:szCs w:val="24"/>
+        </w:rPr>
+        <w:t xml:space="preserve">: the build menu will allow players to use their resource to buy </w:t>
+      </w:r>
+      <w:r>
+        <w:rPr>
+          <w:sz w:val="24"/>
+          <w:szCs w:val="24"/>
+        </w:rPr>
+        <w:t>towns</w:t>
+      </w:r>
+      <w:r>
+        <w:rPr>
+          <w:sz w:val="24"/>
+          <w:szCs w:val="24"/>
+        </w:rPr>
+        <w:t>, cities, and road</w:t>
+      </w:r>
+      <w:r>
+        <w:rPr>
+          <w:sz w:val="24"/>
+          <w:szCs w:val="24"/>
+        </w:rPr>
+        <w:t>s</w:t>
+      </w:r>
+    </w:p>
+    <w:p>
+      <w:pPr>
+        <w:spacing w:line="240" w:lineRule="auto"/>
+        <w:rPr>
+          <w:sz w:val="24"/>
+          <w:szCs w:val="24"/>
+        </w:rPr>
+      </w:pPr>
+      <w:r>
+        <w:rPr>
+          <w:sz w:val="24"/>
+          <w:szCs w:val="24"/>
+        </w:rPr>
+        <w:t>9: the development card menu will allow players to use, buy, or view their development cards</w:t>
       </w:r>
     </w:p>
     <w:p>
@@ -1806,6 +2096,29 @@
       <w:contextualSpacing/>
     </w:pPr>
   </w:style>
+  <w:style w:type="character" w:styleId="Hyperlink">
+    <w:name w:val="Hyperlink"/>
+    <w:basedOn w:val="DefaultParagraphFont"/>
+    <w:uiPriority w:val="99"/>
+    <w:unhideWhenUsed/>
+    <w:rsid w:val="0072721A"/>
+    <w:rPr>
+      <w:color w:val="0000FF" w:themeColor="hyperlink"/>
+      <w:u w:val="single"/>
+    </w:rPr>
+  </w:style>
+  <w:style w:type="character" w:styleId="FollowedHyperlink">
+    <w:name w:val="FollowedHyperlink"/>
+    <w:basedOn w:val="DefaultParagraphFont"/>
+    <w:uiPriority w:val="99"/>
+    <w:semiHidden/>
+    <w:unhideWhenUsed/>
+    <w:rsid w:val="0072721A"/>
+    <w:rPr>
+      <w:color w:val="800080" w:themeColor="followedHyperlink"/>
+      <w:u w:val="single"/>
+    </w:rPr>
+  </w:style>
 </w:styles>
 </file>
 
@@ -2006,6 +2319,29 @@
       <w:ind w:left="720"/>
       <w:contextualSpacing/>
     </w:pPr>
+  </w:style>
+  <w:style w:type="character" w:styleId="Hyperlink">
+    <w:name w:val="Hyperlink"/>
+    <w:basedOn w:val="DefaultParagraphFont"/>
+    <w:uiPriority w:val="99"/>
+    <w:unhideWhenUsed/>
+    <w:rsid w:val="0072721A"/>
+    <w:rPr>
+      <w:color w:val="0000FF" w:themeColor="hyperlink"/>
+      <w:u w:val="single"/>
+    </w:rPr>
+  </w:style>
+  <w:style w:type="character" w:styleId="FollowedHyperlink">
+    <w:name w:val="FollowedHyperlink"/>
+    <w:basedOn w:val="DefaultParagraphFont"/>
+    <w:uiPriority w:val="99"/>
+    <w:semiHidden/>
+    <w:unhideWhenUsed/>
+    <w:rsid w:val="0072721A"/>
+    <w:rPr>
+      <w:color w:val="800080" w:themeColor="followedHyperlink"/>
+      <w:u w:val="single"/>
+    </w:rPr>
   </w:style>
 </w:styles>
 </file>

</xml_diff>